<commit_message>
Cambios documento informe de análisis grupal
</commit_message>
<xml_diff>
--- a/reports/Group/Informe de Análisis Grupal – D01.docx
+++ b/reports/Group/Informe de Análisis Grupal – D01.docx
@@ -170,7 +170,21 @@
         <w:rPr>
           <w:rStyle w:val="Textoennegrita"/>
         </w:rPr>
-        <w:t>Alejandro Soult Toscano (</w:t>
+        <w:t xml:space="preserve">Alejandro </w:t>
+      </w:r>
+      <w:proofErr w:type="spellStart"/>
+      <w:r>
+        <w:rPr>
+          <w:rStyle w:val="Textoennegrita"/>
+        </w:rPr>
+        <w:t>Soult</w:t>
+      </w:r>
+      <w:proofErr w:type="spellEnd"/>
+      <w:r>
+        <w:rPr>
+          <w:rStyle w:val="Textoennegrita"/>
+        </w:rPr>
+        <w:t xml:space="preserve"> Toscano (</w:t>
       </w:r>
       <w:hyperlink r:id="rId10" w:history="1">
         <w:r>
@@ -234,26 +248,50 @@
         <w:rPr>
           <w:rStyle w:val="Textoennegrita"/>
         </w:rPr>
-        <w:t>Enrique Nicol</w:t>
-      </w:r>
+        <w:t xml:space="preserve">Enrique </w:t>
+      </w:r>
+      <w:proofErr w:type="spellStart"/>
       <w:r>
         <w:rPr>
           <w:rStyle w:val="Textoennegrita"/>
         </w:rPr>
-        <w:t xml:space="preserve">ae </w:t>
+        <w:t>Nicol</w:t>
       </w:r>
       <w:r>
         <w:rPr>
           <w:rStyle w:val="Textoennegrita"/>
         </w:rPr>
-        <w:t xml:space="preserve">Barac </w:t>
-      </w:r>
+        <w:t>ae</w:t>
+      </w:r>
+      <w:proofErr w:type="spellEnd"/>
       <w:r>
         <w:rPr>
           <w:rStyle w:val="Textoennegrita"/>
         </w:rPr>
+        <w:t xml:space="preserve"> </w:t>
+      </w:r>
+      <w:proofErr w:type="spellStart"/>
+      <w:r>
+        <w:rPr>
+          <w:rStyle w:val="Textoennegrita"/>
+        </w:rPr>
+        <w:t>Barac</w:t>
+      </w:r>
+      <w:proofErr w:type="spellEnd"/>
+      <w:r>
+        <w:rPr>
+          <w:rStyle w:val="Textoennegrita"/>
+        </w:rPr>
+        <w:t xml:space="preserve"> </w:t>
+      </w:r>
+      <w:proofErr w:type="spellStart"/>
+      <w:r>
+        <w:rPr>
+          <w:rStyle w:val="Textoennegrita"/>
+        </w:rPr>
         <w:t>Ploae</w:t>
       </w:r>
+      <w:proofErr w:type="spellEnd"/>
       <w:r>
         <w:rPr>
           <w:rStyle w:val="Textoennegrita"/>
@@ -394,7 +432,7 @@
       <w:pPr>
         <w:pStyle w:val="Ttulo1"/>
       </w:pPr>
-      <w:bookmarkStart w:id="0" w:name="_Toc190773738"/>
+      <w:bookmarkStart w:id="0" w:name="_Toc190858091"/>
       <w:r>
         <w:lastRenderedPageBreak/>
         <w:t>Tabla de contenidos</w:t>
@@ -440,7 +478,7 @@
           <w:r>
             <w:fldChar w:fldCharType="separate"/>
           </w:r>
-          <w:hyperlink w:anchor="_Toc190773738" w:history="1">
+          <w:hyperlink w:anchor="_Toc190858091" w:history="1">
             <w:r>
               <w:rPr>
                 <w:rStyle w:val="Hipervnculo"/>
@@ -467,7 +505,7 @@
                 <w:noProof/>
                 <w:webHidden/>
               </w:rPr>
-              <w:instrText xml:space="preserve"> PAGEREF _Toc190773738 \h </w:instrText>
+              <w:instrText xml:space="preserve"> PAGEREF _Toc190858091 \h </w:instrText>
             </w:r>
             <w:r>
               <w:rPr>
@@ -512,14 +550,14 @@
               <w:lang w:eastAsia="es-ES"/>
             </w:rPr>
           </w:pPr>
-          <w:hyperlink w:anchor="_Toc190773739" w:history="1">
+          <w:hyperlink w:anchor="_Toc190858092" w:history="1">
             <w:r>
               <w:rPr>
                 <w:rStyle w:val="Hipervnculo"/>
                 <w:noProof/>
                 <w:lang w:val="en-GB"/>
               </w:rPr>
-              <w:t>1. Executive Summary</w:t>
+              <w:t>1. Resumen Ejecutivo</w:t>
             </w:r>
             <w:r>
               <w:rPr>
@@ -540,7 +578,7 @@
                 <w:noProof/>
                 <w:webHidden/>
               </w:rPr>
-              <w:instrText xml:space="preserve"> PAGEREF _Toc190773739 \h </w:instrText>
+              <w:instrText xml:space="preserve"> PAGEREF _Toc190858092 \h </w:instrText>
             </w:r>
             <w:r>
               <w:rPr>
@@ -585,14 +623,14 @@
               <w:lang w:eastAsia="es-ES"/>
             </w:rPr>
           </w:pPr>
-          <w:hyperlink w:anchor="_Toc190773740" w:history="1">
+          <w:hyperlink w:anchor="_Toc190858093" w:history="1">
             <w:r>
               <w:rPr>
                 <w:rStyle w:val="Hipervnculo"/>
                 <w:noProof/>
                 <w:lang w:val="en-GB"/>
               </w:rPr>
-              <w:t>2. Revision Table</w:t>
+              <w:t>2. Tabla de versiones</w:t>
             </w:r>
             <w:r>
               <w:rPr>
@@ -613,7 +651,7 @@
                 <w:noProof/>
                 <w:webHidden/>
               </w:rPr>
-              <w:instrText xml:space="preserve"> PAGEREF _Toc190773740 \h </w:instrText>
+              <w:instrText xml:space="preserve"> PAGEREF _Toc190858093 \h </w:instrText>
             </w:r>
             <w:r>
               <w:rPr>
@@ -658,7 +696,7 @@
               <w:lang w:eastAsia="es-ES"/>
             </w:rPr>
           </w:pPr>
-          <w:hyperlink w:anchor="_Toc190773741" w:history="1">
+          <w:hyperlink w:anchor="_Toc190858094" w:history="1">
             <w:r>
               <w:rPr>
                 <w:rStyle w:val="Hipervnculo"/>
@@ -685,7 +723,7 @@
                 <w:noProof/>
                 <w:webHidden/>
               </w:rPr>
-              <w:instrText xml:space="preserve"> PAGEREF _Toc190773741 \h </w:instrText>
+              <w:instrText xml:space="preserve"> PAGEREF _Toc190858094 \h </w:instrText>
             </w:r>
             <w:r>
               <w:rPr>
@@ -730,13 +768,13 @@
               <w:lang w:eastAsia="es-ES"/>
             </w:rPr>
           </w:pPr>
-          <w:hyperlink w:anchor="_Toc190773742" w:history="1">
+          <w:hyperlink w:anchor="_Toc190858095" w:history="1">
             <w:r>
               <w:rPr>
                 <w:rStyle w:val="Hipervnculo"/>
                 <w:noProof/>
               </w:rPr>
-              <w:t>4. Contenido 1</w:t>
+              <w:t>4. Interpretación requisito 20</w:t>
             </w:r>
             <w:r>
               <w:rPr>
@@ -757,7 +795,7 @@
                 <w:noProof/>
                 <w:webHidden/>
               </w:rPr>
-              <w:instrText xml:space="preserve"> PAGEREF _Toc190773742 \h </w:instrText>
+              <w:instrText xml:space="preserve"> PAGEREF _Toc190858095 \h </w:instrText>
             </w:r>
             <w:r>
               <w:rPr>
@@ -802,13 +840,13 @@
               <w:lang w:eastAsia="es-ES"/>
             </w:rPr>
           </w:pPr>
-          <w:hyperlink w:anchor="_Toc190773743" w:history="1">
+          <w:hyperlink w:anchor="_Toc190858096" w:history="1">
             <w:r>
               <w:rPr>
                 <w:rStyle w:val="Hipervnculo"/>
                 <w:noProof/>
               </w:rPr>
-              <w:t>5. Contenido 2</w:t>
+              <w:t>7. Conclusiones</w:t>
             </w:r>
             <w:r>
               <w:rPr>
@@ -829,7 +867,7 @@
                 <w:noProof/>
                 <w:webHidden/>
               </w:rPr>
-              <w:instrText xml:space="preserve"> PAGEREF _Toc190773743 \h </w:instrText>
+              <w:instrText xml:space="preserve"> PAGEREF _Toc190858096 \h </w:instrText>
             </w:r>
             <w:r>
               <w:rPr>
@@ -874,13 +912,13 @@
               <w:lang w:eastAsia="es-ES"/>
             </w:rPr>
           </w:pPr>
-          <w:hyperlink w:anchor="_Toc190773744" w:history="1">
+          <w:hyperlink w:anchor="_Toc190858097" w:history="1">
             <w:r>
               <w:rPr>
                 <w:rStyle w:val="Hipervnculo"/>
                 <w:noProof/>
               </w:rPr>
-              <w:t>6. Contenido N</w:t>
+              <w:t>8. Bibliografía</w:t>
             </w:r>
             <w:r>
               <w:rPr>
@@ -901,7 +939,7 @@
                 <w:noProof/>
                 <w:webHidden/>
               </w:rPr>
-              <w:instrText xml:space="preserve"> PAGEREF _Toc190773744 \h </w:instrText>
+              <w:instrText xml:space="preserve"> PAGEREF _Toc190858097 \h </w:instrText>
             </w:r>
             <w:r>
               <w:rPr>
@@ -922,150 +960,6 @@
                 <w:webHidden/>
               </w:rPr>
               <w:t>7</w:t>
-            </w:r>
-            <w:r>
-              <w:rPr>
-                <w:noProof/>
-                <w:webHidden/>
-              </w:rPr>
-              <w:fldChar w:fldCharType="end"/>
-            </w:r>
-          </w:hyperlink>
-        </w:p>
-        <w:p>
-          <w:pPr>
-            <w:pStyle w:val="TDC1"/>
-            <w:tabs>
-              <w:tab w:val="right" w:leader="dot" w:pos="8494"/>
-            </w:tabs>
-            <w:rPr>
-              <w:rFonts w:eastAsiaTheme="minorEastAsia"/>
-              <w:noProof/>
-              <w:sz w:val="24"/>
-              <w:szCs w:val="24"/>
-              <w:lang w:eastAsia="es-ES"/>
-            </w:rPr>
-          </w:pPr>
-          <w:hyperlink w:anchor="_Toc190773745" w:history="1">
-            <w:r>
-              <w:rPr>
-                <w:rStyle w:val="Hipervnculo"/>
-                <w:noProof/>
-              </w:rPr>
-              <w:t>7. Conclusiones</w:t>
-            </w:r>
-            <w:r>
-              <w:rPr>
-                <w:noProof/>
-                <w:webHidden/>
-              </w:rPr>
-              <w:tab/>
-            </w:r>
-            <w:r>
-              <w:rPr>
-                <w:noProof/>
-                <w:webHidden/>
-              </w:rPr>
-              <w:fldChar w:fldCharType="begin"/>
-            </w:r>
-            <w:r>
-              <w:rPr>
-                <w:noProof/>
-                <w:webHidden/>
-              </w:rPr>
-              <w:instrText xml:space="preserve"> PAGEREF _Toc190773745 \h </w:instrText>
-            </w:r>
-            <w:r>
-              <w:rPr>
-                <w:noProof/>
-                <w:webHidden/>
-              </w:rPr>
-            </w:r>
-            <w:r>
-              <w:rPr>
-                <w:noProof/>
-                <w:webHidden/>
-              </w:rPr>
-              <w:fldChar w:fldCharType="separate"/>
-            </w:r>
-            <w:r>
-              <w:rPr>
-                <w:noProof/>
-                <w:webHidden/>
-              </w:rPr>
-              <w:t>8</w:t>
-            </w:r>
-            <w:r>
-              <w:rPr>
-                <w:noProof/>
-                <w:webHidden/>
-              </w:rPr>
-              <w:fldChar w:fldCharType="end"/>
-            </w:r>
-          </w:hyperlink>
-        </w:p>
-        <w:p>
-          <w:pPr>
-            <w:pStyle w:val="TDC1"/>
-            <w:tabs>
-              <w:tab w:val="right" w:leader="dot" w:pos="8494"/>
-            </w:tabs>
-            <w:rPr>
-              <w:rFonts w:eastAsiaTheme="minorEastAsia"/>
-              <w:noProof/>
-              <w:sz w:val="24"/>
-              <w:szCs w:val="24"/>
-              <w:lang w:eastAsia="es-ES"/>
-            </w:rPr>
-          </w:pPr>
-          <w:hyperlink w:anchor="_Toc190773746" w:history="1">
-            <w:r>
-              <w:rPr>
-                <w:rStyle w:val="Hipervnculo"/>
-                <w:noProof/>
-              </w:rPr>
-              <w:t>8. Bibliografía</w:t>
-            </w:r>
-            <w:r>
-              <w:rPr>
-                <w:noProof/>
-                <w:webHidden/>
-              </w:rPr>
-              <w:tab/>
-            </w:r>
-            <w:r>
-              <w:rPr>
-                <w:noProof/>
-                <w:webHidden/>
-              </w:rPr>
-              <w:fldChar w:fldCharType="begin"/>
-            </w:r>
-            <w:r>
-              <w:rPr>
-                <w:noProof/>
-                <w:webHidden/>
-              </w:rPr>
-              <w:instrText xml:space="preserve"> PAGEREF _Toc190773746 \h </w:instrText>
-            </w:r>
-            <w:r>
-              <w:rPr>
-                <w:noProof/>
-                <w:webHidden/>
-              </w:rPr>
-            </w:r>
-            <w:r>
-              <w:rPr>
-                <w:noProof/>
-                <w:webHidden/>
-              </w:rPr>
-              <w:fldChar w:fldCharType="separate"/>
-            </w:r>
-            <w:r>
-              <w:rPr>
-                <w:noProof/>
-                <w:webHidden/>
-              </w:rPr>
-              <w:t>9</w:t>
             </w:r>
             <w:r>
               <w:rPr>
@@ -1101,7 +995,7 @@
           <w:lang w:val="en-GB"/>
         </w:rPr>
       </w:pPr>
-      <w:bookmarkStart w:id="1" w:name="_Toc190773739"/>
+      <w:bookmarkStart w:id="1" w:name="_Toc190858092"/>
       <w:r>
         <w:rPr>
           <w:lang w:val="en-GB"/>
@@ -1109,77 +1003,77 @@
         <w:lastRenderedPageBreak/>
         <w:t xml:space="preserve">1. </w:t>
       </w:r>
+      <w:proofErr w:type="spellStart"/>
+      <w:r>
+        <w:rPr>
+          <w:lang w:val="en-GB"/>
+        </w:rPr>
+        <w:t>Resumen</w:t>
+      </w:r>
+      <w:proofErr w:type="spellEnd"/>
+      <w:r>
+        <w:rPr>
+          <w:lang w:val="en-GB"/>
+        </w:rPr>
+        <w:t xml:space="preserve"> </w:t>
+      </w:r>
+      <w:proofErr w:type="spellStart"/>
+      <w:r>
+        <w:rPr>
+          <w:lang w:val="en-GB"/>
+        </w:rPr>
+        <w:t>Ejecutivo</w:t>
+      </w:r>
       <w:bookmarkEnd w:id="1"/>
-      <w:proofErr w:type="spellStart"/>
-      <w:r>
+      <w:proofErr w:type="spellEnd"/>
+    </w:p>
+    <w:p>
+      <w:pPr>
         <w:rPr>
           <w:lang w:val="en-GB"/>
         </w:rPr>
-        <w:t>Resumen</w:t>
-      </w:r>
-      <w:proofErr w:type="spellEnd"/>
-      <w:r>
+      </w:pPr>
+      <w:r>
+        <w:t xml:space="preserve">En el siguiente documento se plantearán las decisiones tomadas por </w:t>
+      </w:r>
+      <w:r>
+        <w:t>los alumnos del grupo C1.010 respecto a la interpretación de los requisitos grupales de la primera entrega</w:t>
+      </w:r>
+      <w:r>
+        <w:t>.</w:t>
+      </w:r>
+      <w:r>
+        <w:t xml:space="preserve"> En cada uno de los requisitos que hayan causado dudas se adjuntará tanto un enlace que demuestre la validación de un profesor como el requisito como estaba inicialmente.</w:t>
+      </w:r>
+    </w:p>
+    <w:p>
+      <w:pPr>
         <w:rPr>
           <w:lang w:val="en-GB"/>
         </w:rPr>
-        <w:t xml:space="preserve"> </w:t>
-      </w:r>
-      <w:proofErr w:type="spellStart"/>
-      <w:r>
+      </w:pPr>
+    </w:p>
+    <w:p>
+      <w:pPr>
         <w:rPr>
           <w:lang w:val="en-GB"/>
         </w:rPr>
-        <w:t>Ejecutivo</w:t>
-      </w:r>
-      <w:proofErr w:type="spellEnd"/>
-    </w:p>
-    <w:p>
-      <w:pPr>
+      </w:pPr>
+      <w:r>
         <w:rPr>
           <w:lang w:val="en-GB"/>
         </w:rPr>
-      </w:pPr>
-      <w:r>
-        <w:t xml:space="preserve">En el siguiente documento se plantearán las decisiones tomadas por </w:t>
-      </w:r>
-      <w:r>
-        <w:t>los alumnos del grupo C1.010 respecto a la interpretación de los requisitos grupales de la primera entrega</w:t>
-      </w:r>
-      <w:r>
-        <w:t>.</w:t>
-      </w:r>
-      <w:r>
-        <w:t xml:space="preserve"> En cada uno de los requisitos que hayan causado dudas se adjuntará tanto un enlace que demuestre la validación de un profesor como el requisito como estaba inicialmente.</w:t>
-      </w:r>
-    </w:p>
-    <w:p>
-      <w:pPr>
+        <w:br w:type="page"/>
+      </w:r>
+    </w:p>
+    <w:p>
+      <w:pPr>
+        <w:pStyle w:val="Ttulo1"/>
         <w:rPr>
           <w:lang w:val="en-GB"/>
         </w:rPr>
       </w:pPr>
-    </w:p>
-    <w:p>
-      <w:pPr>
-        <w:rPr>
-          <w:lang w:val="en-GB"/>
-        </w:rPr>
-      </w:pPr>
-      <w:r>
-        <w:rPr>
-          <w:lang w:val="en-GB"/>
-        </w:rPr>
-        <w:br w:type="page"/>
-      </w:r>
-    </w:p>
-    <w:p>
-      <w:pPr>
-        <w:pStyle w:val="Ttulo1"/>
-        <w:rPr>
-          <w:lang w:val="en-GB"/>
-        </w:rPr>
-      </w:pPr>
-      <w:bookmarkStart w:id="2" w:name="_Toc190773740"/>
+      <w:bookmarkStart w:id="2" w:name="_Toc190858093"/>
       <w:r>
         <w:rPr>
           <w:lang w:val="en-GB"/>
@@ -1201,14 +1095,14 @@
         </w:rPr>
         <w:t xml:space="preserve"> de </w:t>
       </w:r>
+      <w:proofErr w:type="spellStart"/>
+      <w:r>
+        <w:rPr>
+          <w:lang w:val="en-GB"/>
+        </w:rPr>
+        <w:t>versiones</w:t>
+      </w:r>
       <w:bookmarkEnd w:id="2"/>
-      <w:proofErr w:type="spellStart"/>
-      <w:r>
-        <w:rPr>
-          <w:lang w:val="en-GB"/>
-        </w:rPr>
-        <w:t>versiones</w:t>
-      </w:r>
       <w:proofErr w:type="spellEnd"/>
     </w:p>
     <w:p/>
@@ -1488,6 +1382,50 @@
           </w:p>
         </w:tc>
       </w:tr>
+      <w:tr>
+        <w:trPr>
+          <w:trHeight w:val="388"/>
+        </w:trPr>
+        <w:tc>
+          <w:tcPr>
+            <w:tcW w:w="1560" w:type="dxa"/>
+          </w:tcPr>
+          <w:p>
+            <w:pPr>
+              <w:jc w:val="center"/>
+            </w:pPr>
+            <w:r>
+              <w:t>19/02/2025</w:t>
+            </w:r>
+          </w:p>
+        </w:tc>
+        <w:tc>
+          <w:tcPr>
+            <w:tcW w:w="1260" w:type="dxa"/>
+          </w:tcPr>
+          <w:p>
+            <w:pPr>
+              <w:jc w:val="center"/>
+            </w:pPr>
+            <w:r>
+              <w:t>2.0</w:t>
+            </w:r>
+          </w:p>
+        </w:tc>
+        <w:tc>
+          <w:tcPr>
+            <w:tcW w:w="5980" w:type="dxa"/>
+          </w:tcPr>
+          <w:p>
+            <w:pPr>
+              <w:jc w:val="center"/>
+            </w:pPr>
+            <w:r>
+              <w:t>Actualización con la respuesta del docente</w:t>
+            </w:r>
+          </w:p>
+        </w:tc>
+      </w:tr>
     </w:tbl>
     <w:p/>
     <w:p/>
@@ -1500,7 +1438,7 @@
       <w:pPr>
         <w:pStyle w:val="Ttulo1"/>
       </w:pPr>
-      <w:bookmarkStart w:id="3" w:name="_Toc190773741"/>
+      <w:bookmarkStart w:id="3" w:name="_Toc190858094"/>
       <w:r>
         <w:lastRenderedPageBreak/>
         <w:t xml:space="preserve">3. </w:t>
@@ -1533,15 +1471,15 @@
       <w:pPr>
         <w:pStyle w:val="Ttulo1"/>
       </w:pPr>
-      <w:bookmarkStart w:id="4" w:name="_Toc190773742"/>
+      <w:bookmarkStart w:id="4" w:name="_Toc190858095"/>
       <w:r>
         <w:lastRenderedPageBreak/>
         <w:t xml:space="preserve">4. </w:t>
       </w:r>
+      <w:r>
+        <w:t>Interpretación requisito 20</w:t>
+      </w:r>
       <w:bookmarkEnd w:id="4"/>
-      <w:r>
-        <w:t>Interpretación requisito 20</w:t>
-      </w:r>
     </w:p>
     <w:p>
       <w:pPr>
@@ -2084,7 +2022,7 @@
       <w:pPr>
         <w:pStyle w:val="Ttulo1"/>
       </w:pPr>
-      <w:bookmarkStart w:id="5" w:name="_Toc190773745"/>
+      <w:bookmarkStart w:id="5" w:name="_Toc190858096"/>
       <w:r>
         <w:lastRenderedPageBreak/>
         <w:t xml:space="preserve">7. </w:t>
@@ -2109,7 +2047,7 @@
       <w:pPr>
         <w:pStyle w:val="Ttulo1"/>
       </w:pPr>
-      <w:bookmarkStart w:id="6" w:name="_Toc190773746"/>
+      <w:bookmarkStart w:id="6" w:name="_Toc190858097"/>
       <w:r>
         <w:lastRenderedPageBreak/>
         <w:t xml:space="preserve">8. </w:t>
@@ -2119,23 +2057,76 @@
       </w:r>
       <w:bookmarkEnd w:id="6"/>
     </w:p>
-    <w:p>
+    <w:p/>
+    <w:p>
+      <w:pPr>
+        <w:pStyle w:val="Prrafodelista"/>
+        <w:numPr>
+          <w:ilvl w:val="0"/>
+          <w:numId w:val="2"/>
+        </w:numPr>
+        <w:rPr>
+          <w:i/>
+          <w:iCs/>
+        </w:rPr>
+      </w:pPr>
+      <w:hyperlink r:id="rId15" w:history="1">
+        <w:r>
+          <w:rPr>
+            <w:rStyle w:val="Hipervnculo"/>
+            <w:i/>
+            <w:iCs/>
+          </w:rPr>
+          <w:t xml:space="preserve">06 – </w:t>
+        </w:r>
+        <w:proofErr w:type="spellStart"/>
+        <w:r>
+          <w:rPr>
+            <w:rStyle w:val="Hipervnculo"/>
+            <w:i/>
+            <w:iCs/>
+          </w:rPr>
+          <w:t>Annexes.dock</w:t>
+        </w:r>
+        <w:proofErr w:type="spellEnd"/>
+      </w:hyperlink>
+      <w:r>
+        <w:rPr>
+          <w:i/>
+          <w:iCs/>
+        </w:rPr>
+        <w:t xml:space="preserve"> </w:t>
+      </w:r>
+      <w:r>
+        <w:t xml:space="preserve">– Project </w:t>
+      </w:r>
       <w:proofErr w:type="spellStart"/>
       <w:r>
-        <w:t>Intentionally</w:t>
+        <w:t>Statement</w:t>
       </w:r>
       <w:proofErr w:type="spellEnd"/>
       <w:r>
-        <w:t xml:space="preserve"> </w:t>
-      </w:r>
-      <w:proofErr w:type="spellStart"/>
-      <w:r>
-        <w:t>blank</w:t>
-      </w:r>
-      <w:proofErr w:type="spellEnd"/>
-    </w:p>
+        <w:t xml:space="preserve">, </w:t>
+      </w:r>
+      <w:r>
+        <w:t xml:space="preserve">Asignatura de </w:t>
+      </w:r>
+      <w:r>
+        <w:t>Diseño y Pruebas II</w:t>
+      </w:r>
+      <w:r>
+        <w:t xml:space="preserve"> del grado de Ingeniería Informática del Software</w:t>
+      </w:r>
+      <w:r>
+        <w:t>, Universidad de Se</w:t>
+      </w:r>
+      <w:r>
+        <w:t>villa.</w:t>
+      </w:r>
+    </w:p>
+    <w:p/>
     <w:sectPr>
-      <w:footerReference w:type="default" r:id="rId15"/>
+      <w:footerReference w:type="default" r:id="rId16"/>
       <w:pgSz w:w="11906" w:h="16838"/>
       <w:pgMar w:top="1417" w:right="1701" w:bottom="1417" w:left="1701" w:header="708" w:footer="708" w:gutter="0"/>
       <w:pgNumType w:start="0"/>
@@ -2461,6 +2452,119 @@
 <file path=word/numbering.xml><?xml version="1.0" encoding="utf-8"?>
 <w:numbering xmlns:wpc="http://schemas.microsoft.com/office/word/2010/wordprocessingCanvas" xmlns:cx="http://schemas.microsoft.com/office/drawing/2014/chartex" xmlns:cx1="http://schemas.microsoft.com/office/drawing/2015/9/8/chartex" xmlns:cx2="http://schemas.microsoft.com/office/drawing/2015/10/21/chartex" xmlns:cx3="http://schemas.microsoft.com/office/drawing/2016/5/9/chartex" xmlns:cx4="http://schemas.microsoft.com/office/drawing/2016/5/10/chartex" xmlns:cx5="http://schemas.microsoft.com/office/drawing/2016/5/11/chartex" xmlns:cx6="http://schemas.microsoft.com/office/drawing/2016/5/12/chartex" xmlns:cx7="http://schemas.microsoft.com/office/drawing/2016/5/13/chartex" xmlns:cx8="http://schemas.microsoft.com/office/drawing/2016/5/14/chartex" xmlns:mc="http://schemas.openxmlformats.org/markup-compatibility/2006" xmlns:aink="http://schemas.microsoft.com/office/drawing/2016/ink" xmlns:am3d="http://schemas.microsoft.com/office/drawing/2017/model3d" xmlns:o="urn:schemas-microsoft-com:office:office" xmlns:oel="http://schemas.microsoft.com/office/2019/extlst" xmlns:r="http://schemas.openxmlformats.org/officeDocument/2006/relationships" xmlns:m="http://schemas.openxmlformats.org/officeDocument/2006/math" xmlns:v="urn:schemas-microsoft-com:vml" xmlns:wp14="http://schemas.microsoft.com/office/word/2010/wordprocessingDrawing" xmlns:wp="http://schemas.openxmlformats.org/drawingml/2006/wordprocessingDrawing" xmlns:w10="urn:schemas-microsoft-com:office:word" xmlns:w="http://schemas.openxmlformats.org/wordprocessingml/2006/main" xmlns:w14="http://schemas.microsoft.com/office/word/2010/wordml" xmlns:w15="http://schemas.microsoft.com/office/word/2012/wordml" xmlns:w16cex="http://schemas.microsoft.com/office/word/2018/wordml/cex" xmlns:w16cid="http://schemas.microsoft.com/office/word/2016/wordml/cid" xmlns:w16="http://schemas.microsoft.com/office/word/2018/wordml" xmlns:w16du="http://schemas.microsoft.com/office/word/2023/wordml/word16du" xmlns:w16sdtdh="http://schemas.microsoft.com/office/word/2020/wordml/sdtdatahash" xmlns:w16sdtfl="http://schemas.microsoft.com/office/word/2024/wordml/sdtformatlock" xmlns:w16se="http://schemas.microsoft.com/office/word/2015/wordml/symex" xmlns:wpg="http://schemas.microsoft.com/office/word/2010/wordprocessingGroup" xmlns:wpi="http://schemas.microsoft.com/office/word/2010/wordprocessingInk" xmlns:wne="http://schemas.microsoft.com/office/word/2006/wordml" xmlns:wps="http://schemas.microsoft.com/office/word/2010/wordprocessingShape" mc:Ignorable="w14 w15 w16se w16cid w16 w16cex w16sdtdh w16sdtfl w16du wp14">
   <w:abstractNum w:abstractNumId="0" w15:restartNumberingAfterBreak="0">
+    <w:nsid w:val="1B3B5D31"/>
+    <w:multiLevelType w:val="hybridMultilevel"/>
+    <w:tmpl w:val="E0FA93EC"/>
+    <w:lvl w:ilvl="0" w:tplc="0C0A0001">
+      <w:start w:val="1"/>
+      <w:numFmt w:val="bullet"/>
+      <w:lvlText w:val=""/>
+      <w:lvlJc w:val="left"/>
+      <w:pPr>
+        <w:ind w:left="720" w:hanging="360"/>
+      </w:pPr>
+      <w:rPr>
+        <w:rFonts w:ascii="Symbol" w:hAnsi="Symbol" w:hint="default"/>
+      </w:rPr>
+    </w:lvl>
+    <w:lvl w:ilvl="1" w:tplc="0C0A0003" w:tentative="1">
+      <w:start w:val="1"/>
+      <w:numFmt w:val="bullet"/>
+      <w:lvlText w:val="o"/>
+      <w:lvlJc w:val="left"/>
+      <w:pPr>
+        <w:ind w:left="1440" w:hanging="360"/>
+      </w:pPr>
+      <w:rPr>
+        <w:rFonts w:ascii="Courier New" w:hAnsi="Courier New" w:cs="Courier New" w:hint="default"/>
+      </w:rPr>
+    </w:lvl>
+    <w:lvl w:ilvl="2" w:tplc="0C0A0005" w:tentative="1">
+      <w:start w:val="1"/>
+      <w:numFmt w:val="bullet"/>
+      <w:lvlText w:val=""/>
+      <w:lvlJc w:val="left"/>
+      <w:pPr>
+        <w:ind w:left="2160" w:hanging="360"/>
+      </w:pPr>
+      <w:rPr>
+        <w:rFonts w:ascii="Wingdings" w:hAnsi="Wingdings" w:hint="default"/>
+      </w:rPr>
+    </w:lvl>
+    <w:lvl w:ilvl="3" w:tplc="0C0A0001" w:tentative="1">
+      <w:start w:val="1"/>
+      <w:numFmt w:val="bullet"/>
+      <w:lvlText w:val=""/>
+      <w:lvlJc w:val="left"/>
+      <w:pPr>
+        <w:ind w:left="2880" w:hanging="360"/>
+      </w:pPr>
+      <w:rPr>
+        <w:rFonts w:ascii="Symbol" w:hAnsi="Symbol" w:hint="default"/>
+      </w:rPr>
+    </w:lvl>
+    <w:lvl w:ilvl="4" w:tplc="0C0A0003" w:tentative="1">
+      <w:start w:val="1"/>
+      <w:numFmt w:val="bullet"/>
+      <w:lvlText w:val="o"/>
+      <w:lvlJc w:val="left"/>
+      <w:pPr>
+        <w:ind w:left="3600" w:hanging="360"/>
+      </w:pPr>
+      <w:rPr>
+        <w:rFonts w:ascii="Courier New" w:hAnsi="Courier New" w:cs="Courier New" w:hint="default"/>
+      </w:rPr>
+    </w:lvl>
+    <w:lvl w:ilvl="5" w:tplc="0C0A0005" w:tentative="1">
+      <w:start w:val="1"/>
+      <w:numFmt w:val="bullet"/>
+      <w:lvlText w:val=""/>
+      <w:lvlJc w:val="left"/>
+      <w:pPr>
+        <w:ind w:left="4320" w:hanging="360"/>
+      </w:pPr>
+      <w:rPr>
+        <w:rFonts w:ascii="Wingdings" w:hAnsi="Wingdings" w:hint="default"/>
+      </w:rPr>
+    </w:lvl>
+    <w:lvl w:ilvl="6" w:tplc="0C0A0001" w:tentative="1">
+      <w:start w:val="1"/>
+      <w:numFmt w:val="bullet"/>
+      <w:lvlText w:val=""/>
+      <w:lvlJc w:val="left"/>
+      <w:pPr>
+        <w:ind w:left="5040" w:hanging="360"/>
+      </w:pPr>
+      <w:rPr>
+        <w:rFonts w:ascii="Symbol" w:hAnsi="Symbol" w:hint="default"/>
+      </w:rPr>
+    </w:lvl>
+    <w:lvl w:ilvl="7" w:tplc="0C0A0003" w:tentative="1">
+      <w:start w:val="1"/>
+      <w:numFmt w:val="bullet"/>
+      <w:lvlText w:val="o"/>
+      <w:lvlJc w:val="left"/>
+      <w:pPr>
+        <w:ind w:left="5760" w:hanging="360"/>
+      </w:pPr>
+      <w:rPr>
+        <w:rFonts w:ascii="Courier New" w:hAnsi="Courier New" w:cs="Courier New" w:hint="default"/>
+      </w:rPr>
+    </w:lvl>
+    <w:lvl w:ilvl="8" w:tplc="0C0A0005" w:tentative="1">
+      <w:start w:val="1"/>
+      <w:numFmt w:val="bullet"/>
+      <w:lvlText w:val=""/>
+      <w:lvlJc w:val="left"/>
+      <w:pPr>
+        <w:ind w:left="6480" w:hanging="360"/>
+      </w:pPr>
+      <w:rPr>
+        <w:rFonts w:ascii="Wingdings" w:hAnsi="Wingdings" w:hint="default"/>
+      </w:rPr>
+    </w:lvl>
+  </w:abstractNum>
+  <w:abstractNum w:abstractNumId="1" w15:restartNumberingAfterBreak="0">
     <w:nsid w:val="3ED93C35"/>
     <w:multiLevelType w:val="hybridMultilevel"/>
     <w:tmpl w:val="19D2EBE2"/>
@@ -2573,6 +2677,9 @@
     </w:lvl>
   </w:abstractNum>
   <w:num w:numId="1" w16cid:durableId="1723289271">
+    <w:abstractNumId w:val="1"/>
+  </w:num>
+  <w:num w:numId="2" w16cid:durableId="1503666962">
     <w:abstractNumId w:val="0"/>
   </w:num>
 </w:numbering>

</xml_diff>